<commit_message>
fix typo in problem statement
</commit_message>
<xml_diff>
--- a/Electrostatics/Electrostatics.docx
+++ b/Electrostatics/Electrostatics.docx
@@ -62,8 +62,6 @@
         </w:rPr>
         <w:t xml:space="preserve">four </w:t>
       </w:r>
-      <w:bookmarkStart w:id="0" w:name="_GoBack"/>
-      <w:bookmarkEnd w:id="0"/>
       <w:r>
         <w:rPr>
           <w:sz w:val="20"/>
@@ -88,25 +86,7 @@
           <w:sz w:val="20"/>
           <w:szCs w:val="20"/>
         </w:rPr>
-        <w:t>F = (</w:t>
-      </w:r>
-      <w:proofErr w:type="spellStart"/>
-      <w:r>
-        <w:rPr>
-          <w:rFonts w:ascii="Courier New" w:hAnsi="Courier New" w:cs="Courier New"/>
-          <w:sz w:val="20"/>
-          <w:szCs w:val="20"/>
-        </w:rPr>
-        <w:t>kQq</w:t>
-      </w:r>
-      <w:proofErr w:type="spellEnd"/>
-      <w:r>
-        <w:rPr>
-          <w:rFonts w:ascii="Courier New" w:hAnsi="Courier New" w:cs="Courier New"/>
-          <w:sz w:val="20"/>
-          <w:szCs w:val="20"/>
-        </w:rPr>
-        <w:t>)/(d^2)</w:t>
+        <w:t>F = (kQq)/(d^2)</w:t>
       </w:r>
     </w:p>
     <w:p>
@@ -125,25 +105,7 @@
           <w:sz w:val="20"/>
           <w:szCs w:val="20"/>
         </w:rPr>
-        <w:t>E = (</w:t>
-      </w:r>
-      <w:proofErr w:type="spellStart"/>
-      <w:r>
-        <w:rPr>
-          <w:rFonts w:ascii="Courier New" w:hAnsi="Courier New" w:cs="Courier New"/>
-          <w:sz w:val="20"/>
-          <w:szCs w:val="20"/>
-        </w:rPr>
-        <w:t>kQ</w:t>
-      </w:r>
-      <w:proofErr w:type="spellEnd"/>
-      <w:r>
-        <w:rPr>
-          <w:rFonts w:ascii="Courier New" w:hAnsi="Courier New" w:cs="Courier New"/>
-          <w:sz w:val="20"/>
-          <w:szCs w:val="20"/>
-        </w:rPr>
-        <w:t>)/(d^2)</w:t>
+        <w:t>E = (kQ)/(d^2)</w:t>
       </w:r>
     </w:p>
     <w:p>
@@ -162,25 +124,7 @@
           <w:sz w:val="20"/>
           <w:szCs w:val="20"/>
         </w:rPr>
-        <w:t>U = (</w:t>
-      </w:r>
-      <w:proofErr w:type="spellStart"/>
-      <w:r>
-        <w:rPr>
-          <w:rFonts w:ascii="Courier New" w:hAnsi="Courier New" w:cs="Courier New"/>
-          <w:sz w:val="20"/>
-          <w:szCs w:val="20"/>
-        </w:rPr>
-        <w:t>kQq</w:t>
-      </w:r>
-      <w:proofErr w:type="spellEnd"/>
-      <w:r>
-        <w:rPr>
-          <w:rFonts w:ascii="Courier New" w:hAnsi="Courier New" w:cs="Courier New"/>
-          <w:sz w:val="20"/>
-          <w:szCs w:val="20"/>
-        </w:rPr>
-        <w:t>)/d</w:t>
+        <w:t>U = (kQq)/d</w:t>
       </w:r>
     </w:p>
     <w:p>
@@ -199,25 +143,7 @@
           <w:sz w:val="20"/>
           <w:szCs w:val="20"/>
         </w:rPr>
-        <w:t>V = (</w:t>
-      </w:r>
-      <w:proofErr w:type="spellStart"/>
-      <w:r>
-        <w:rPr>
-          <w:rFonts w:ascii="Courier New" w:hAnsi="Courier New" w:cs="Courier New"/>
-          <w:sz w:val="20"/>
-          <w:szCs w:val="20"/>
-        </w:rPr>
-        <w:t>kQ</w:t>
-      </w:r>
-      <w:proofErr w:type="spellEnd"/>
-      <w:r>
-        <w:rPr>
-          <w:rFonts w:ascii="Courier New" w:hAnsi="Courier New" w:cs="Courier New"/>
-          <w:sz w:val="20"/>
-          <w:szCs w:val="20"/>
-        </w:rPr>
-        <w:t>)/d</w:t>
+        <w:t>V = (kQ)/d</w:t>
       </w:r>
     </w:p>
     <w:p>
@@ -344,7 +270,15 @@
         <w:t xml:space="preserve"> that indicates </w:t>
       </w:r>
       <w:r>
-        <w:t xml:space="preserve">the number of distinct items being sold. The next </w:t>
+        <w:t xml:space="preserve">the number </w:t>
+      </w:r>
+      <w:r>
+        <w:t>of test cases</w:t>
+      </w:r>
+      <w:bookmarkStart w:id="0" w:name="_GoBack"/>
+      <w:bookmarkEnd w:id="0"/>
+      <w:r>
+        <w:t xml:space="preserve">. The next </w:t>
       </w:r>
       <w:r>
         <w:rPr>

</xml_diff>